<commit_message>
Learning diary updated 13.9.2022
</commit_message>
<xml_diff>
--- a/SDS Learning Diary.docx
+++ b/SDS Learning Diary.docx
@@ -4,7 +4,7 @@
   <w:body>
     <w:p>
       <w:pPr>
-        <w:pStyle w:val="Ttulo"/>
+        <w:pStyle w:val="Title"/>
         <w:jc w:val="both"/>
         <w:rPr>
           <w:rFonts w:ascii="Times New Roman" w:hAnsi="Times New Roman" w:cs="Times New Roman"/>
@@ -27,7 +27,7 @@
     </w:p>
     <w:p>
       <w:pPr>
-        <w:pStyle w:val="Ttulo"/>
+        <w:pStyle w:val="Title"/>
         <w:jc w:val="both"/>
         <w:rPr>
           <w:rFonts w:ascii="Times New Roman" w:hAnsi="Times New Roman" w:cs="Times New Roman"/>
@@ -50,7 +50,7 @@
     </w:p>
     <w:p>
       <w:pPr>
-        <w:pStyle w:val="Ttulo"/>
+        <w:pStyle w:val="Title"/>
         <w:jc w:val="both"/>
         <w:rPr>
           <w:rFonts w:ascii="Times New Roman" w:hAnsi="Times New Roman" w:cs="Times New Roman"/>
@@ -63,7 +63,7 @@
     </w:p>
     <w:p>
       <w:pPr>
-        <w:pStyle w:val="Ttulo"/>
+        <w:pStyle w:val="Title"/>
         <w:jc w:val="left"/>
         <w:rPr>
           <w:rFonts w:ascii="Times New Roman" w:hAnsi="Times New Roman"/>
@@ -76,51 +76,7 @@
     </w:p>
     <w:p>
       <w:pPr>
-        <w:pStyle w:val="Ttulo"/>
-        <w:jc w:val="left"/>
-        <w:rPr>
-          <w:sz w:val="24"/>
-          <w:szCs w:val="24"/>
-          <w:lang w:val="en-US"/>
-        </w:rPr>
-      </w:pPr>
-    </w:p>
-    <w:p>
-      <w:pPr>
-        <w:pStyle w:val="Ttulo"/>
-        <w:jc w:val="left"/>
-        <w:rPr>
-          <w:sz w:val="24"/>
-          <w:szCs w:val="24"/>
-          <w:lang w:val="en-US"/>
-        </w:rPr>
-      </w:pPr>
-    </w:p>
-    <w:p>
-      <w:pPr>
-        <w:pStyle w:val="Ttulo"/>
-        <w:jc w:val="left"/>
-        <w:rPr>
-          <w:sz w:val="24"/>
-          <w:szCs w:val="24"/>
-          <w:lang w:val="en-US"/>
-        </w:rPr>
-      </w:pPr>
-    </w:p>
-    <w:p>
-      <w:pPr>
-        <w:pStyle w:val="Ttulo"/>
-        <w:jc w:val="left"/>
-        <w:rPr>
-          <w:sz w:val="24"/>
-          <w:szCs w:val="24"/>
-          <w:lang w:val="en-US"/>
-        </w:rPr>
-      </w:pPr>
-    </w:p>
-    <w:p>
-      <w:pPr>
-        <w:pStyle w:val="Ttulo"/>
+        <w:pStyle w:val="Title"/>
         <w:jc w:val="both"/>
         <w:rPr>
           <w:rFonts w:ascii="Times New Roman" w:hAnsi="Times New Roman" w:cs="Times New Roman"/>
@@ -130,7 +86,11 @@
           <w:lang w:val="en-US"/>
         </w:rPr>
       </w:pPr>
-      <w:r>
+    </w:p>
+    <w:p>
+      <w:pPr>
+        <w:pStyle w:val="Title"/>
+        <w:jc w:val="both"/>
         <w:rPr>
           <w:rFonts w:ascii="Times New Roman" w:hAnsi="Times New Roman" w:cs="Times New Roman"/>
           <w:b w:val="0"/>
@@ -138,9 +98,12 @@
           <w:szCs w:val="24"/>
           <w:lang w:val="en-US"/>
         </w:rPr>
-        <w:t>Sof</w:t>
-      </w:r>
-      <w:r>
+      </w:pPr>
+    </w:p>
+    <w:p>
+      <w:pPr>
+        <w:pStyle w:val="Title"/>
+        <w:jc w:val="both"/>
         <w:rPr>
           <w:rFonts w:ascii="Times New Roman" w:hAnsi="Times New Roman" w:cs="Times New Roman"/>
           <w:b w:val="0"/>
@@ -148,9 +111,12 @@
           <w:szCs w:val="24"/>
           <w:lang w:val="en-US"/>
         </w:rPr>
-        <w:t>t</w:t>
-      </w:r>
-      <w:r>
+      </w:pPr>
+    </w:p>
+    <w:p>
+      <w:pPr>
+        <w:pStyle w:val="Title"/>
+        <w:jc w:val="both"/>
         <w:rPr>
           <w:rFonts w:ascii="Times New Roman" w:hAnsi="Times New Roman" w:cs="Times New Roman"/>
           <w:b w:val="0"/>
@@ -158,13 +124,12 @@
           <w:szCs w:val="24"/>
           <w:lang w:val="en-US"/>
         </w:rPr>
-        <w:t>ware Development Skills</w:t>
-      </w:r>
+      </w:pPr>
     </w:p>
     <w:p>
       <w:pPr>
-        <w:pStyle w:val="Ttulo"/>
-        <w:jc w:val="left"/>
+        <w:pStyle w:val="Title"/>
+        <w:jc w:val="both"/>
         <w:rPr>
           <w:rFonts w:ascii="Times New Roman" w:hAnsi="Times New Roman" w:cs="Times New Roman"/>
           <w:b w:val="0"/>
@@ -173,76 +138,7 @@
           <w:lang w:val="en-US"/>
         </w:rPr>
       </w:pPr>
-    </w:p>
-    <w:p>
-      <w:pPr>
-        <w:pStyle w:val="Ttulo"/>
-        <w:jc w:val="left"/>
-        <w:rPr>
-          <w:rFonts w:ascii="Times New Roman" w:hAnsi="Times New Roman" w:cs="Times New Roman"/>
-          <w:sz w:val="24"/>
-          <w:szCs w:val="24"/>
-          <w:lang w:val="en-US"/>
-        </w:rPr>
-      </w:pPr>
-      <w:r>
-        <w:rPr>
-          <w:rFonts w:ascii="Times New Roman" w:hAnsi="Times New Roman" w:cs="Times New Roman"/>
-          <w:sz w:val="24"/>
-          <w:szCs w:val="24"/>
-          <w:lang w:val="en-US"/>
-        </w:rPr>
-        <w:t>Gonzalo Ortega Carpintero</w:t>
-      </w:r>
-      <w:r>
-        <w:rPr>
-          <w:rFonts w:ascii="Times New Roman" w:hAnsi="Times New Roman" w:cs="Times New Roman"/>
-          <w:sz w:val="24"/>
-          <w:szCs w:val="24"/>
-          <w:lang w:val="en-US"/>
-        </w:rPr>
-        <w:t xml:space="preserve">, </w:t>
-      </w:r>
-      <w:r>
-        <w:rPr>
-          <w:rFonts w:ascii="Times New Roman" w:hAnsi="Times New Roman" w:cs="Times New Roman"/>
-          <w:sz w:val="24"/>
-          <w:szCs w:val="24"/>
-          <w:lang w:val="en-US"/>
-        </w:rPr>
-        <w:t>Student</w:t>
-      </w:r>
-      <w:r>
-        <w:rPr>
-          <w:rFonts w:ascii="Times New Roman" w:hAnsi="Times New Roman" w:cs="Times New Roman"/>
-          <w:sz w:val="24"/>
-          <w:szCs w:val="24"/>
-          <w:lang w:val="en-US"/>
-        </w:rPr>
-        <w:t xml:space="preserve"> number</w:t>
-      </w:r>
-      <w:r>
-        <w:rPr>
-          <w:rFonts w:ascii="Times New Roman" w:hAnsi="Times New Roman" w:cs="Times New Roman"/>
-          <w:sz w:val="24"/>
-          <w:szCs w:val="24"/>
-          <w:lang w:val="en-US"/>
-        </w:rPr>
-        <w:t xml:space="preserve">: </w:t>
-      </w:r>
-      <w:r>
-        <w:rPr>
-          <w:rFonts w:ascii="Times New Roman" w:hAnsi="Times New Roman" w:cs="Times New Roman"/>
-          <w:sz w:val="24"/>
-          <w:szCs w:val="24"/>
-        </w:rPr>
-        <w:t>001109573</w:t>
-      </w:r>
-    </w:p>
-    <w:p>
-      <w:pPr>
-        <w:pStyle w:val="Ttulo"/>
-        <w:jc w:val="left"/>
+      <w:r>
         <w:rPr>
           <w:rFonts w:ascii="Times New Roman" w:hAnsi="Times New Roman" w:cs="Times New Roman"/>
           <w:b w:val="0"/>
@@ -250,12 +146,9 @@
           <w:szCs w:val="24"/>
           <w:lang w:val="en-US"/>
         </w:rPr>
-      </w:pPr>
-    </w:p>
-    <w:p>
-      <w:pPr>
-        <w:pStyle w:val="Ttulo"/>
-        <w:jc w:val="left"/>
+        <w:t>Sof</w:t>
+      </w:r>
+      <w:r>
         <w:rPr>
           <w:rFonts w:ascii="Times New Roman" w:hAnsi="Times New Roman" w:cs="Times New Roman"/>
           <w:b w:val="0"/>
@@ -263,140 +156,178 @@
           <w:szCs w:val="24"/>
           <w:lang w:val="en-US"/>
         </w:rPr>
-      </w:pPr>
+        <w:t>t</w:t>
+      </w:r>
+      <w:r>
+        <w:rPr>
+          <w:rFonts w:ascii="Times New Roman" w:hAnsi="Times New Roman" w:cs="Times New Roman"/>
+          <w:b w:val="0"/>
+          <w:sz w:val="24"/>
+          <w:szCs w:val="24"/>
+          <w:lang w:val="en-US"/>
+        </w:rPr>
+        <w:t>ware Development Skills</w:t>
+      </w:r>
     </w:p>
     <w:p>
       <w:pPr>
-        <w:pStyle w:val="Ttulo"/>
+        <w:pStyle w:val="Title"/>
         <w:jc w:val="left"/>
         <w:rPr>
           <w:rFonts w:ascii="Times New Roman" w:hAnsi="Times New Roman" w:cs="Times New Roman"/>
-          <w:lang w:val="en-US"/>
-        </w:rPr>
-      </w:pPr>
-      <w:r>
-        <w:rPr>
-          <w:rFonts w:ascii="Times New Roman" w:hAnsi="Times New Roman" w:cs="Times New Roman"/>
-          <w:lang w:val="en-US"/>
-        </w:rPr>
-        <w:t xml:space="preserve">LEARNING DIARY, </w:t>
-      </w:r>
-      <w:r>
-        <w:rPr>
-          <w:rFonts w:ascii="Times New Roman" w:hAnsi="Times New Roman" w:cs="Times New Roman"/>
-          <w:lang w:val="en-US"/>
-        </w:rPr>
-        <w:t>F</w:t>
-      </w:r>
-      <w:r>
-        <w:rPr>
-          <w:rFonts w:ascii="Times New Roman" w:hAnsi="Times New Roman" w:cs="Times New Roman"/>
-          <w:lang w:val="en-US"/>
-        </w:rPr>
-        <w:t>RONT</w:t>
-      </w:r>
-      <w:r>
-        <w:rPr>
-          <w:rFonts w:ascii="Times New Roman" w:hAnsi="Times New Roman" w:cs="Times New Roman"/>
-          <w:lang w:val="en-US"/>
-        </w:rPr>
-        <w:t>-</w:t>
-      </w:r>
-      <w:r>
-        <w:rPr>
-          <w:rFonts w:ascii="Times New Roman" w:hAnsi="Times New Roman" w:cs="Times New Roman"/>
-          <w:lang w:val="en-US"/>
-        </w:rPr>
-        <w:t>END</w:t>
-      </w:r>
-      <w:r>
-        <w:rPr>
-          <w:rFonts w:ascii="Times New Roman" w:hAnsi="Times New Roman" w:cs="Times New Roman"/>
-          <w:lang w:val="en-US"/>
-        </w:rPr>
-        <w:t xml:space="preserve"> MODULE</w:t>
-      </w:r>
+          <w:b w:val="0"/>
+          <w:sz w:val="24"/>
+          <w:szCs w:val="24"/>
+          <w:lang w:val="en-US"/>
+        </w:rPr>
+      </w:pPr>
     </w:p>
     <w:p>
       <w:pPr>
-        <w:pStyle w:val="Ttulo5"/>
-        <w:numPr>
-          <w:ilvl w:val="0"/>
-          <w:numId w:val="0"/>
-        </w:numPr>
+        <w:pStyle w:val="Title"/>
         <w:jc w:val="left"/>
         <w:rPr>
+          <w:rFonts w:ascii="Times New Roman" w:hAnsi="Times New Roman" w:cs="Times New Roman"/>
           <w:sz w:val="24"/>
           <w:szCs w:val="24"/>
-          <w:u w:val="single"/>
-          <w:lang w:val="en-US"/>
-        </w:rPr>
-      </w:pPr>
+          <w:lang w:val="en-US"/>
+        </w:rPr>
+      </w:pPr>
+      <w:r>
+        <w:rPr>
+          <w:rFonts w:ascii="Times New Roman" w:hAnsi="Times New Roman" w:cs="Times New Roman"/>
+          <w:sz w:val="24"/>
+          <w:szCs w:val="24"/>
+          <w:lang w:val="en-US"/>
+        </w:rPr>
+        <w:t>Gonzalo Ortega Carpintero</w:t>
+      </w:r>
+      <w:r>
+        <w:rPr>
+          <w:rFonts w:ascii="Times New Roman" w:hAnsi="Times New Roman" w:cs="Times New Roman"/>
+          <w:sz w:val="24"/>
+          <w:szCs w:val="24"/>
+          <w:lang w:val="en-US"/>
+        </w:rPr>
+        <w:t xml:space="preserve">, </w:t>
+      </w:r>
+      <w:r>
+        <w:rPr>
+          <w:rFonts w:ascii="Times New Roman" w:hAnsi="Times New Roman" w:cs="Times New Roman"/>
+          <w:sz w:val="24"/>
+          <w:szCs w:val="24"/>
+          <w:lang w:val="en-US"/>
+        </w:rPr>
+        <w:t>Student</w:t>
+      </w:r>
+      <w:r>
+        <w:rPr>
+          <w:rFonts w:ascii="Times New Roman" w:hAnsi="Times New Roman" w:cs="Times New Roman"/>
+          <w:sz w:val="24"/>
+          <w:szCs w:val="24"/>
+          <w:lang w:val="en-US"/>
+        </w:rPr>
+        <w:t xml:space="preserve"> number</w:t>
+      </w:r>
+      <w:r>
+        <w:rPr>
+          <w:rFonts w:ascii="Times New Roman" w:hAnsi="Times New Roman" w:cs="Times New Roman"/>
+          <w:sz w:val="24"/>
+          <w:szCs w:val="24"/>
+          <w:lang w:val="en-US"/>
+        </w:rPr>
+        <w:t xml:space="preserve">: </w:t>
+      </w:r>
+      <w:r>
+        <w:rPr>
+          <w:rFonts w:ascii="Times New Roman" w:hAnsi="Times New Roman" w:cs="Times New Roman"/>
+          <w:sz w:val="24"/>
+          <w:szCs w:val="24"/>
+        </w:rPr>
+        <w:t>001109573</w:t>
+      </w:r>
     </w:p>
     <w:p>
       <w:pPr>
-        <w:rPr>
+        <w:pStyle w:val="Title"/>
+        <w:jc w:val="left"/>
+        <w:rPr>
+          <w:rFonts w:ascii="Times New Roman" w:hAnsi="Times New Roman" w:cs="Times New Roman"/>
+          <w:b w:val="0"/>
+          <w:sz w:val="24"/>
+          <w:szCs w:val="24"/>
           <w:lang w:val="en-US"/>
         </w:rPr>
       </w:pPr>
     </w:p>
     <w:p>
       <w:pPr>
-        <w:rPr>
+        <w:pStyle w:val="Title"/>
+        <w:jc w:val="left"/>
+        <w:rPr>
+          <w:rFonts w:ascii="Times New Roman" w:hAnsi="Times New Roman" w:cs="Times New Roman"/>
+          <w:b w:val="0"/>
+          <w:sz w:val="24"/>
+          <w:szCs w:val="24"/>
           <w:lang w:val="en-US"/>
         </w:rPr>
       </w:pPr>
     </w:p>
     <w:p>
       <w:pPr>
-        <w:rPr>
-          <w:lang w:val="en-US"/>
-        </w:rPr>
-      </w:pPr>
+        <w:pStyle w:val="Title"/>
+        <w:jc w:val="left"/>
+        <w:rPr>
+          <w:rFonts w:ascii="Times New Roman" w:hAnsi="Times New Roman" w:cs="Times New Roman"/>
+          <w:lang w:val="en-US"/>
+        </w:rPr>
+      </w:pPr>
+      <w:r>
+        <w:rPr>
+          <w:rFonts w:ascii="Times New Roman" w:hAnsi="Times New Roman" w:cs="Times New Roman"/>
+          <w:lang w:val="en-US"/>
+        </w:rPr>
+        <w:t xml:space="preserve">LEARNING DIARY, </w:t>
+      </w:r>
+      <w:r>
+        <w:rPr>
+          <w:rFonts w:ascii="Times New Roman" w:hAnsi="Times New Roman" w:cs="Times New Roman"/>
+          <w:lang w:val="en-US"/>
+        </w:rPr>
+        <w:t>F</w:t>
+      </w:r>
+      <w:r>
+        <w:rPr>
+          <w:rFonts w:ascii="Times New Roman" w:hAnsi="Times New Roman" w:cs="Times New Roman"/>
+          <w:lang w:val="en-US"/>
+        </w:rPr>
+        <w:t>RONT</w:t>
+      </w:r>
+      <w:r>
+        <w:rPr>
+          <w:rFonts w:ascii="Times New Roman" w:hAnsi="Times New Roman" w:cs="Times New Roman"/>
+          <w:lang w:val="en-US"/>
+        </w:rPr>
+        <w:t>-</w:t>
+      </w:r>
+      <w:r>
+        <w:rPr>
+          <w:rFonts w:ascii="Times New Roman" w:hAnsi="Times New Roman" w:cs="Times New Roman"/>
+          <w:lang w:val="en-US"/>
+        </w:rPr>
+        <w:t>END</w:t>
+      </w:r>
+      <w:r>
+        <w:rPr>
+          <w:rFonts w:ascii="Times New Roman" w:hAnsi="Times New Roman" w:cs="Times New Roman"/>
+          <w:lang w:val="en-US"/>
+        </w:rPr>
+        <w:t xml:space="preserve"> MODULE</w:t>
+      </w:r>
     </w:p>
     <w:p>
       <w:pPr>
-        <w:rPr>
-          <w:lang w:val="en-US"/>
-        </w:rPr>
-      </w:pPr>
-    </w:p>
-    <w:p>
-      <w:pPr>
-        <w:rPr>
-          <w:lang w:val="en-US"/>
-        </w:rPr>
-      </w:pPr>
-    </w:p>
-    <w:p>
-      <w:pPr>
-        <w:pStyle w:val="Ttulodendice"/>
-        <w:spacing w:line="360" w:lineRule="auto"/>
-        <w:rPr>
-          <w:lang w:val="en-US"/>
-        </w:rPr>
-      </w:pPr>
-    </w:p>
-    <w:p>
-      <w:pPr>
-        <w:pStyle w:val="Ttulodendice"/>
-        <w:spacing w:line="360" w:lineRule="auto"/>
-        <w:rPr>
-          <w:lang w:val="en-US"/>
-        </w:rPr>
-      </w:pPr>
-    </w:p>
-    <w:p>
-      <w:pPr>
-        <w:pStyle w:val="Ttulodendice"/>
-        <w:rPr>
-          <w:lang w:val="en-US"/>
-        </w:rPr>
-      </w:pPr>
-    </w:p>
-    <w:p>
-      <w:pPr>
-        <w:pStyle w:val="Textoindependiente"/>
+        <w:pStyle w:val="BodyText"/>
         <w:rPr>
           <w:b/>
           <w:bCs/>
@@ -429,7 +360,7 @@
     </w:p>
     <w:p>
       <w:pPr>
-        <w:pStyle w:val="Textoindependiente"/>
+        <w:pStyle w:val="BodyText"/>
         <w:rPr>
           <w:b/>
           <w:bCs/>
@@ -439,7 +370,7 @@
     </w:p>
     <w:p>
       <w:pPr>
-        <w:pStyle w:val="Textoindependiente"/>
+        <w:pStyle w:val="BodyText"/>
         <w:rPr>
           <w:lang w:val="en-US"/>
         </w:rPr>
@@ -537,7 +468,7 @@
     </w:p>
     <w:p>
       <w:pPr>
-        <w:pStyle w:val="Textoindependiente"/>
+        <w:pStyle w:val="BodyText"/>
         <w:rPr>
           <w:lang w:val="en-US"/>
         </w:rPr>
@@ -545,7 +476,7 @@
     </w:p>
     <w:p>
       <w:pPr>
-        <w:pStyle w:val="Textoindependiente"/>
+        <w:pStyle w:val="BodyText"/>
         <w:rPr>
           <w:u w:val="single"/>
           <w:lang w:val="en-US"/>
@@ -579,13 +510,7 @@
         <w:rPr>
           <w:lang w:val="en-US"/>
         </w:rPr>
-        <w:t xml:space="preserve">I </w:t>
-      </w:r>
-      <w:r>
-        <w:rPr>
-          <w:lang w:val="en-US"/>
-        </w:rPr>
-        <w:t xml:space="preserve">completed the second tutorial and implement all the basic html and scss from the home page. I added some icons from </w:t>
+        <w:t xml:space="preserve">I completed the second tutorial and implement all the basic html and scss from the home page. I added some icons from </w:t>
       </w:r>
       <w:r>
         <w:rPr>
@@ -644,33 +569,56 @@
     </w:p>
     <w:p>
       <w:pPr>
-        <w:pStyle w:val="Textoindependiente"/>
-        <w:rPr>
-          <w:lang w:val="en-US"/>
-        </w:rPr>
-      </w:pPr>
-      <w:r>
-        <w:rPr>
-          <w:lang w:val="en-US"/>
-        </w:rPr>
-        <w:br/>
-      </w:r>
+        <w:pStyle w:val="BodyText"/>
+        <w:rPr>
+          <w:u w:val="single"/>
+          <w:lang w:val="en-US"/>
+        </w:rPr>
+      </w:pPr>
     </w:p>
     <w:p>
       <w:pPr>
-        <w:pStyle w:val="Textoindependiente"/>
-        <w:rPr>
-          <w:lang w:val="en-US"/>
-        </w:rPr>
-      </w:pPr>
-    </w:p>
-    <w:p>
-      <w:pPr>
-        <w:pStyle w:val="Textoindependiente"/>
-        <w:rPr>
-          <w:lang w:val="en-US"/>
-        </w:rPr>
-      </w:pPr>
+        <w:pStyle w:val="BodyText"/>
+        <w:rPr>
+          <w:lang w:val="en-US"/>
+        </w:rPr>
+      </w:pPr>
+      <w:r>
+        <w:rPr>
+          <w:lang w:val="en-US"/>
+        </w:rPr>
+        <w:t>13.9.2022</w:t>
+      </w:r>
+      <w:r>
+        <w:rPr>
+          <w:lang w:val="en-US"/>
+        </w:rPr>
+        <w:br/>
+      </w:r>
+      <w:r>
+        <w:rPr>
+          <w:lang w:val="en-US"/>
+        </w:rPr>
+        <w:t>I completed the third tutorial and implement the menu button, adding some animations to it with the help of Java Script. I learned to use Chrome</w:t>
+      </w:r>
+      <w:r>
+        <w:rPr>
+          <w:lang w:val="en-US"/>
+        </w:rPr>
+        <w:t>’</w:t>
+      </w:r>
+      <w:r>
+        <w:rPr>
+          <w:lang w:val="en-US"/>
+        </w:rPr>
+        <w:t>s web inspector to debug my JS script</w:t>
+      </w:r>
+      <w:r>
+        <w:rPr>
+          <w:lang w:val="en-US"/>
+        </w:rPr>
+        <w:t xml:space="preserve"> and fix some problems I had with variable naming.</w:t>
+      </w:r>
     </w:p>
     <w:sectPr>
       <w:headerReference w:type="default" r:id="rId10"/>
@@ -705,26 +653,41 @@
 
 <file path=word/footer1.xml><?xml version="1.0" encoding="utf-8"?>
 <w:ftr xmlns:wpc="http://schemas.microsoft.com/office/word/2010/wordprocessingCanvas" xmlns:cx="http://schemas.microsoft.com/office/drawing/2014/chartex" xmlns:cx1="http://schemas.microsoft.com/office/drawing/2015/9/8/chartex" xmlns:cx2="http://schemas.microsoft.com/office/drawing/2015/10/21/chartex" xmlns:cx3="http://schemas.microsoft.com/office/drawing/2016/5/9/chartex" xmlns:cx4="http://schemas.microsoft.com/office/drawing/2016/5/10/chartex" xmlns:cx5="http://schemas.microsoft.com/office/drawing/2016/5/11/chartex" xmlns:cx6="http://schemas.microsoft.com/office/drawing/2016/5/12/chartex" xmlns:cx7="http://schemas.microsoft.com/office/drawing/2016/5/13/chartex" xmlns:cx8="http://schemas.microsoft.com/office/drawing/2016/5/14/chartex" xmlns:mc="http://schemas.openxmlformats.org/markup-compatibility/2006" xmlns:aink="http://schemas.microsoft.com/office/drawing/2016/ink" xmlns:am3d="http://schemas.microsoft.com/office/drawing/2017/model3d" xmlns:o="urn:schemas-microsoft-com:office:office" xmlns:oel="http://schemas.microsoft.com/office/2019/extlst" xmlns:r="http://schemas.openxmlformats.org/officeDocument/2006/relationships" xmlns:m="http://schemas.openxmlformats.org/officeDocument/2006/math" xmlns:v="urn:schemas-microsoft-com:vml" xmlns:wp14="http://schemas.microsoft.com/office/word/2010/wordprocessingDrawing" xmlns:wp="http://schemas.openxmlformats.org/drawingml/2006/wordprocessingDrawing" xmlns:w10="urn:schemas-microsoft-com:office:word" xmlns:w="http://schemas.openxmlformats.org/wordprocessingml/2006/main" xmlns:w14="http://schemas.microsoft.com/office/word/2010/wordml" xmlns:w15="http://schemas.microsoft.com/office/word/2012/wordml" xmlns:w16cex="http://schemas.microsoft.com/office/word/2018/wordml/cex" xmlns:w16cid="http://schemas.microsoft.com/office/word/2016/wordml/cid" xmlns:w16="http://schemas.microsoft.com/office/word/2018/wordml" xmlns:w16sdtdh="http://schemas.microsoft.com/office/word/2020/wordml/sdtdatahash" xmlns:w16se="http://schemas.microsoft.com/office/word/2015/wordml/symex" xmlns:wpg="http://schemas.microsoft.com/office/word/2010/wordprocessingGroup" xmlns:wpi="http://schemas.microsoft.com/office/word/2010/wordprocessingInk" xmlns:wne="http://schemas.microsoft.com/office/word/2006/wordml" xmlns:wps="http://schemas.microsoft.com/office/word/2010/wordprocessingShape" mc:Ignorable="w14 w15 w16se w16cid w16 w16cex w16sdtdh wp14">
-  <w:p>
-    <w:pPr>
-      <w:pStyle w:val="Piedepgina"/>
-      <w:jc w:val="center"/>
-      <w:rPr>
-        <w:sz w:val="20"/>
-        <w:szCs w:val="20"/>
-      </w:rPr>
-    </w:pPr>
-  </w:p>
-  <w:p>
-    <w:pPr>
-      <w:pStyle w:val="Piedepgina"/>
-    </w:pPr>
-  </w:p>
-  <w:p>
-    <w:pPr>
-      <w:pStyle w:val="Piedepgina"/>
-    </w:pPr>
-  </w:p>
+  <w:sdt>
+    <w:sdtPr>
+      <w:id w:val="533390668"/>
+      <w:docPartObj>
+        <w:docPartGallery w:val="Page Numbers (Bottom of Page)"/>
+        <w:docPartUnique/>
+      </w:docPartObj>
+    </w:sdtPr>
+    <w:sdtContent>
+      <w:p>
+        <w:pPr>
+          <w:pStyle w:val="Footer"/>
+          <w:jc w:val="center"/>
+        </w:pPr>
+        <w:r>
+          <w:fldChar w:fldCharType="begin"/>
+        </w:r>
+        <w:r>
+          <w:instrText>PAGE   \* MERGEFORMAT</w:instrText>
+        </w:r>
+        <w:r>
+          <w:fldChar w:fldCharType="separate"/>
+        </w:r>
+        <w:r>
+          <w:rPr>
+            <w:lang w:val="es-ES"/>
+          </w:rPr>
+          <w:t>2</w:t>
+        </w:r>
+        <w:r>
+          <w:fldChar w:fldCharType="end"/>
+        </w:r>
+      </w:p>
+    </w:sdtContent>
+  </w:sdt>
 </w:ftr>
 </file>
 
@@ -751,7 +714,7 @@
 <w:hdr xmlns:wpc="http://schemas.microsoft.com/office/word/2010/wordprocessingCanvas" xmlns:cx="http://schemas.microsoft.com/office/drawing/2014/chartex" xmlns:cx1="http://schemas.microsoft.com/office/drawing/2015/9/8/chartex" xmlns:cx2="http://schemas.microsoft.com/office/drawing/2015/10/21/chartex" xmlns:cx3="http://schemas.microsoft.com/office/drawing/2016/5/9/chartex" xmlns:cx4="http://schemas.microsoft.com/office/drawing/2016/5/10/chartex" xmlns:cx5="http://schemas.microsoft.com/office/drawing/2016/5/11/chartex" xmlns:cx6="http://schemas.microsoft.com/office/drawing/2016/5/12/chartex" xmlns:cx7="http://schemas.microsoft.com/office/drawing/2016/5/13/chartex" xmlns:cx8="http://schemas.microsoft.com/office/drawing/2016/5/14/chartex" xmlns:mc="http://schemas.openxmlformats.org/markup-compatibility/2006" xmlns:aink="http://schemas.microsoft.com/office/drawing/2016/ink" xmlns:am3d="http://schemas.microsoft.com/office/drawing/2017/model3d" xmlns:o="urn:schemas-microsoft-com:office:office" xmlns:oel="http://schemas.microsoft.com/office/2019/extlst" xmlns:r="http://schemas.openxmlformats.org/officeDocument/2006/relationships" xmlns:m="http://schemas.openxmlformats.org/officeDocument/2006/math" xmlns:v="urn:schemas-microsoft-com:vml" xmlns:wp14="http://schemas.microsoft.com/office/word/2010/wordprocessingDrawing" xmlns:wp="http://schemas.openxmlformats.org/drawingml/2006/wordprocessingDrawing" xmlns:w10="urn:schemas-microsoft-com:office:word" xmlns:w="http://schemas.openxmlformats.org/wordprocessingml/2006/main" xmlns:w14="http://schemas.microsoft.com/office/word/2010/wordml" xmlns:w15="http://schemas.microsoft.com/office/word/2012/wordml" xmlns:w16cex="http://schemas.microsoft.com/office/word/2018/wordml/cex" xmlns:w16cid="http://schemas.microsoft.com/office/word/2016/wordml/cid" xmlns:w16="http://schemas.microsoft.com/office/word/2018/wordml" xmlns:w16sdtdh="http://schemas.microsoft.com/office/word/2020/wordml/sdtdatahash" xmlns:w16se="http://schemas.microsoft.com/office/word/2015/wordml/symex" xmlns:wpg="http://schemas.microsoft.com/office/word/2010/wordprocessingGroup" xmlns:wpi="http://schemas.microsoft.com/office/word/2010/wordprocessingInk" xmlns:wne="http://schemas.microsoft.com/office/word/2006/wordml" xmlns:wps="http://schemas.microsoft.com/office/word/2010/wordprocessingShape" mc:Ignorable="w14 w15 w16se w16cid w16 w16cex w16sdtdh wp14">
   <w:p>
     <w:pPr>
-      <w:pStyle w:val="Encabezado"/>
+      <w:pStyle w:val="Header"/>
       <w:jc w:val="center"/>
     </w:pPr>
   </w:p>
@@ -1576,7 +1539,7 @@
     <w:lvl w:ilvl="0">
       <w:start w:val="1"/>
       <w:numFmt w:val="decimal"/>
-      <w:pStyle w:val="Ttulo1"/>
+      <w:pStyle w:val="Heading1"/>
       <w:lvlText w:val="%1"/>
       <w:lvlJc w:val="left"/>
       <w:pPr>
@@ -1589,7 +1552,7 @@
     <w:lvl w:ilvl="1">
       <w:start w:val="1"/>
       <w:numFmt w:val="decimal"/>
-      <w:pStyle w:val="Ttulo2"/>
+      <w:pStyle w:val="Heading2"/>
       <w:lvlText w:val="%1.%2"/>
       <w:lvlJc w:val="left"/>
       <w:pPr>
@@ -1602,7 +1565,7 @@
     <w:lvl w:ilvl="2">
       <w:start w:val="1"/>
       <w:numFmt w:val="decimal"/>
-      <w:pStyle w:val="Ttulo3"/>
+      <w:pStyle w:val="Heading3"/>
       <w:lvlText w:val="%1.%2.%3"/>
       <w:lvlJc w:val="left"/>
       <w:pPr>
@@ -1615,7 +1578,7 @@
     <w:lvl w:ilvl="3">
       <w:start w:val="1"/>
       <w:numFmt w:val="decimal"/>
-      <w:pStyle w:val="Ttulo4"/>
+      <w:pStyle w:val="Heading4"/>
       <w:lvlText w:val="%1.%2.%3.%4"/>
       <w:lvlJc w:val="left"/>
       <w:pPr>
@@ -1628,7 +1591,7 @@
     <w:lvl w:ilvl="4">
       <w:start w:val="1"/>
       <w:numFmt w:val="decimal"/>
-      <w:pStyle w:val="Ttulo5"/>
+      <w:pStyle w:val="Heading5"/>
       <w:lvlText w:val="%1.%2.%3.%4.%5"/>
       <w:lvlJc w:val="left"/>
       <w:pPr>
@@ -1641,7 +1604,7 @@
     <w:lvl w:ilvl="5">
       <w:start w:val="1"/>
       <w:numFmt w:val="decimal"/>
-      <w:pStyle w:val="Ttulo6"/>
+      <w:pStyle w:val="Heading6"/>
       <w:lvlText w:val="%1.%2.%3.%4.%5.%6"/>
       <w:lvlJc w:val="left"/>
       <w:pPr>
@@ -1654,7 +1617,7 @@
     <w:lvl w:ilvl="6">
       <w:start w:val="1"/>
       <w:numFmt w:val="decimal"/>
-      <w:pStyle w:val="Ttulo7"/>
+      <w:pStyle w:val="Heading7"/>
       <w:lvlText w:val="%1.%2.%3.%4.%5.%6.%7"/>
       <w:lvlJc w:val="left"/>
       <w:pPr>
@@ -1667,7 +1630,7 @@
     <w:lvl w:ilvl="7">
       <w:start w:val="1"/>
       <w:numFmt w:val="decimal"/>
-      <w:pStyle w:val="Ttulo8"/>
+      <w:pStyle w:val="Heading8"/>
       <w:lvlText w:val="%1.%2.%3.%4.%5.%6.%7.%8"/>
       <w:lvlJc w:val="left"/>
       <w:pPr>
@@ -1680,7 +1643,7 @@
     <w:lvl w:ilvl="8">
       <w:start w:val="1"/>
       <w:numFmt w:val="decimal"/>
-      <w:pStyle w:val="Ttulo9"/>
+      <w:pStyle w:val="Heading9"/>
       <w:lvlText w:val="%1.%2.%3.%4.%5.%6.%7.%8.%9"/>
       <w:lvlJc w:val="left"/>
       <w:pPr>
@@ -1740,6 +1703,7 @@
     <w:lsdException w:name="heading 7" w:qFormat="1"/>
     <w:lsdException w:name="heading 8" w:qFormat="1"/>
     <w:lsdException w:name="heading 9" w:qFormat="1"/>
+    <w:lsdException w:name="footer" w:uiPriority="99"/>
     <w:lsdException w:name="caption" w:semiHidden="1" w:unhideWhenUsed="1" w:qFormat="1"/>
     <w:lsdException w:name="Title" w:qFormat="1"/>
     <w:lsdException w:name="Subtitle" w:qFormat="1"/>
@@ -2022,7 +1986,7 @@
       <w:lang w:val="fi-FI" w:eastAsia="en-US"/>
     </w:rPr>
   </w:style>
-  <w:style w:type="paragraph" w:styleId="Ttulo1">
+  <w:style w:type="paragraph" w:styleId="Heading1">
     <w:name w:val="heading 1"/>
     <w:basedOn w:val="Normal"/>
     <w:next w:val="Normal"/>
@@ -2045,7 +2009,7 @@
       <w:szCs w:val="32"/>
     </w:rPr>
   </w:style>
-  <w:style w:type="paragraph" w:styleId="Ttulo2">
+  <w:style w:type="paragraph" w:styleId="Heading2">
     <w:name w:val="heading 2"/>
     <w:basedOn w:val="Normal"/>
     <w:next w:val="Normal"/>
@@ -2067,7 +2031,7 @@
       <w:szCs w:val="26"/>
     </w:rPr>
   </w:style>
-  <w:style w:type="paragraph" w:styleId="Ttulo3">
+  <w:style w:type="paragraph" w:styleId="Heading3">
     <w:name w:val="heading 3"/>
     <w:basedOn w:val="Normal"/>
     <w:next w:val="Normal"/>
@@ -2085,7 +2049,7 @@
       <w:bCs/>
     </w:rPr>
   </w:style>
-  <w:style w:type="paragraph" w:styleId="Ttulo4">
+  <w:style w:type="paragraph" w:styleId="Heading4">
     <w:name w:val="heading 4"/>
     <w:basedOn w:val="Normal"/>
     <w:next w:val="Normal"/>
@@ -2105,7 +2069,7 @@
       <w:szCs w:val="26"/>
     </w:rPr>
   </w:style>
-  <w:style w:type="paragraph" w:styleId="Ttulo5">
+  <w:style w:type="paragraph" w:styleId="Heading5">
     <w:name w:val="heading 5"/>
     <w:basedOn w:val="Normal"/>
     <w:next w:val="Normal"/>
@@ -2125,7 +2089,7 @@
       <w:szCs w:val="32"/>
     </w:rPr>
   </w:style>
-  <w:style w:type="paragraph" w:styleId="Ttulo6">
+  <w:style w:type="paragraph" w:styleId="Heading6">
     <w:name w:val="heading 6"/>
     <w:basedOn w:val="Normal"/>
     <w:next w:val="Normal"/>
@@ -2145,7 +2109,7 @@
       <w:szCs w:val="28"/>
     </w:rPr>
   </w:style>
-  <w:style w:type="paragraph" w:styleId="Ttulo7">
+  <w:style w:type="paragraph" w:styleId="Heading7">
     <w:name w:val="heading 7"/>
     <w:basedOn w:val="Normal"/>
     <w:next w:val="Normal"/>
@@ -2159,7 +2123,7 @@
       <w:outlineLvl w:val="6"/>
     </w:pPr>
   </w:style>
-  <w:style w:type="paragraph" w:styleId="Ttulo8">
+  <w:style w:type="paragraph" w:styleId="Heading8">
     <w:name w:val="heading 8"/>
     <w:basedOn w:val="Normal"/>
     <w:next w:val="Normal"/>
@@ -2177,7 +2141,7 @@
       <w:iCs/>
     </w:rPr>
   </w:style>
-  <w:style w:type="paragraph" w:styleId="Ttulo9">
+  <w:style w:type="paragraph" w:styleId="Heading9">
     <w:name w:val="heading 9"/>
     <w:basedOn w:val="Normal"/>
     <w:next w:val="Normal"/>
@@ -2196,13 +2160,13 @@
       <w:szCs w:val="22"/>
     </w:rPr>
   </w:style>
-  <w:style w:type="character" w:default="1" w:styleId="Fuentedeprrafopredeter">
+  <w:style w:type="character" w:default="1" w:styleId="DefaultParagraphFont">
     <w:name w:val="Default Paragraph Font"/>
     <w:uiPriority w:val="1"/>
     <w:semiHidden/>
     <w:unhideWhenUsed/>
   </w:style>
-  <w:style w:type="table" w:default="1" w:styleId="Tablanormal">
+  <w:style w:type="table" w:default="1" w:styleId="TableNormal">
     <w:name w:val="Normal Table"/>
     <w:uiPriority w:val="99"/>
     <w:semiHidden/>
@@ -2217,29 +2181,29 @@
       </w:tblCellMar>
     </w:tblPr>
   </w:style>
-  <w:style w:type="numbering" w:default="1" w:styleId="Sinlista">
+  <w:style w:type="numbering" w:default="1" w:styleId="NoList">
     <w:name w:val="No List"/>
     <w:uiPriority w:val="99"/>
     <w:semiHidden/>
     <w:unhideWhenUsed/>
   </w:style>
-  <w:style w:type="paragraph" w:styleId="Textoindependiente">
+  <w:style w:type="paragraph" w:styleId="BodyText">
     <w:name w:val="Body Text"/>
     <w:basedOn w:val="Normal"/>
-    <w:link w:val="TextoindependienteCar"/>
+    <w:link w:val="BodyTextChar"/>
     <w:pPr>
       <w:spacing w:line="360" w:lineRule="auto"/>
       <w:jc w:val="both"/>
     </w:pPr>
   </w:style>
-  <w:style w:type="character" w:styleId="Hipervnculo">
+  <w:style w:type="character" w:styleId="Hyperlink">
     <w:name w:val="Hyperlink"/>
     <w:rPr>
       <w:color w:val="0000FF"/>
       <w:u w:val="single"/>
     </w:rPr>
   </w:style>
-  <w:style w:type="paragraph" w:styleId="ndice1">
+  <w:style w:type="paragraph" w:styleId="Index1">
     <w:name w:val="index 1"/>
     <w:basedOn w:val="Normal"/>
     <w:next w:val="Normal"/>
@@ -2249,7 +2213,7 @@
       <w:ind w:left="240" w:hanging="240"/>
     </w:pPr>
   </w:style>
-  <w:style w:type="paragraph" w:styleId="ndice2">
+  <w:style w:type="paragraph" w:styleId="Index2">
     <w:name w:val="index 2"/>
     <w:basedOn w:val="Normal"/>
     <w:next w:val="Normal"/>
@@ -2259,7 +2223,7 @@
       <w:ind w:left="480" w:hanging="240"/>
     </w:pPr>
   </w:style>
-  <w:style w:type="paragraph" w:styleId="ndice3">
+  <w:style w:type="paragraph" w:styleId="Index3">
     <w:name w:val="index 3"/>
     <w:basedOn w:val="Normal"/>
     <w:next w:val="Normal"/>
@@ -2269,7 +2233,7 @@
       <w:ind w:left="720" w:hanging="240"/>
     </w:pPr>
   </w:style>
-  <w:style w:type="paragraph" w:styleId="ndice4">
+  <w:style w:type="paragraph" w:styleId="Index4">
     <w:name w:val="index 4"/>
     <w:basedOn w:val="Normal"/>
     <w:next w:val="Normal"/>
@@ -2279,7 +2243,7 @@
       <w:ind w:left="960" w:hanging="240"/>
     </w:pPr>
   </w:style>
-  <w:style w:type="paragraph" w:styleId="ndice5">
+  <w:style w:type="paragraph" w:styleId="Index5">
     <w:name w:val="index 5"/>
     <w:basedOn w:val="Normal"/>
     <w:next w:val="Normal"/>
@@ -2289,7 +2253,7 @@
       <w:ind w:left="1200" w:hanging="240"/>
     </w:pPr>
   </w:style>
-  <w:style w:type="paragraph" w:styleId="ndice6">
+  <w:style w:type="paragraph" w:styleId="Index6">
     <w:name w:val="index 6"/>
     <w:basedOn w:val="Normal"/>
     <w:next w:val="Normal"/>
@@ -2299,7 +2263,7 @@
       <w:ind w:left="1440" w:hanging="240"/>
     </w:pPr>
   </w:style>
-  <w:style w:type="paragraph" w:styleId="ndice7">
+  <w:style w:type="paragraph" w:styleId="Index7">
     <w:name w:val="index 7"/>
     <w:basedOn w:val="Normal"/>
     <w:next w:val="Normal"/>
@@ -2309,7 +2273,7 @@
       <w:ind w:left="1680" w:hanging="240"/>
     </w:pPr>
   </w:style>
-  <w:style w:type="paragraph" w:styleId="ndice8">
+  <w:style w:type="paragraph" w:styleId="Index8">
     <w:name w:val="index 8"/>
     <w:basedOn w:val="Normal"/>
     <w:next w:val="Normal"/>
@@ -2319,7 +2283,7 @@
       <w:ind w:left="1920" w:hanging="240"/>
     </w:pPr>
   </w:style>
-  <w:style w:type="paragraph" w:styleId="ndice9">
+  <w:style w:type="paragraph" w:styleId="Index9">
     <w:name w:val="index 9"/>
     <w:basedOn w:val="Normal"/>
     <w:next w:val="Normal"/>
@@ -2329,13 +2293,13 @@
       <w:ind w:left="2160" w:hanging="240"/>
     </w:pPr>
   </w:style>
-  <w:style w:type="paragraph" w:styleId="Ttulodendice">
+  <w:style w:type="paragraph" w:styleId="IndexHeading">
     <w:name w:val="index heading"/>
     <w:basedOn w:val="Normal"/>
-    <w:next w:val="ndice1"/>
+    <w:next w:val="Index1"/>
     <w:semiHidden/>
   </w:style>
-  <w:style w:type="paragraph" w:styleId="TDC1">
+  <w:style w:type="paragraph" w:styleId="TOC1">
     <w:name w:val="toc 1"/>
     <w:basedOn w:val="Normal"/>
     <w:next w:val="Normal"/>
@@ -2357,7 +2321,7 @@
       <w:noProof/>
     </w:rPr>
   </w:style>
-  <w:style w:type="paragraph" w:styleId="TDC2">
+  <w:style w:type="paragraph" w:styleId="TOC2">
     <w:name w:val="toc 2"/>
     <w:basedOn w:val="Normal"/>
     <w:next w:val="Normal"/>
@@ -2376,7 +2340,7 @@
       <w:smallCaps/>
     </w:rPr>
   </w:style>
-  <w:style w:type="paragraph" w:styleId="TDC3">
+  <w:style w:type="paragraph" w:styleId="TOC3">
     <w:name w:val="toc 3"/>
     <w:basedOn w:val="Normal"/>
     <w:next w:val="Normal"/>
@@ -2390,7 +2354,7 @@
       <w:iCs/>
     </w:rPr>
   </w:style>
-  <w:style w:type="paragraph" w:styleId="TDC4">
+  <w:style w:type="paragraph" w:styleId="TOC4">
     <w:name w:val="toc 4"/>
     <w:basedOn w:val="Normal"/>
     <w:next w:val="Normal"/>
@@ -2400,7 +2364,7 @@
       <w:ind w:left="720"/>
     </w:pPr>
   </w:style>
-  <w:style w:type="paragraph" w:styleId="TDC5">
+  <w:style w:type="paragraph" w:styleId="TOC5">
     <w:name w:val="toc 5"/>
     <w:basedOn w:val="Normal"/>
     <w:next w:val="Normal"/>
@@ -2410,7 +2374,7 @@
       <w:ind w:left="960"/>
     </w:pPr>
   </w:style>
-  <w:style w:type="paragraph" w:styleId="TDC6">
+  <w:style w:type="paragraph" w:styleId="TOC6">
     <w:name w:val="toc 6"/>
     <w:basedOn w:val="Normal"/>
     <w:next w:val="Normal"/>
@@ -2420,7 +2384,7 @@
       <w:ind w:left="1200"/>
     </w:pPr>
   </w:style>
-  <w:style w:type="paragraph" w:styleId="TDC7">
+  <w:style w:type="paragraph" w:styleId="TOC7">
     <w:name w:val="toc 7"/>
     <w:basedOn w:val="Normal"/>
     <w:next w:val="Normal"/>
@@ -2430,7 +2394,7 @@
       <w:ind w:left="1440"/>
     </w:pPr>
   </w:style>
-  <w:style w:type="paragraph" w:styleId="TDC8">
+  <w:style w:type="paragraph" w:styleId="TOC8">
     <w:name w:val="toc 8"/>
     <w:basedOn w:val="Normal"/>
     <w:next w:val="Normal"/>
@@ -2440,7 +2404,7 @@
       <w:ind w:left="1680"/>
     </w:pPr>
   </w:style>
-  <w:style w:type="paragraph" w:styleId="TDC9">
+  <w:style w:type="paragraph" w:styleId="TOC9">
     <w:name w:val="toc 9"/>
     <w:basedOn w:val="Normal"/>
     <w:next w:val="Normal"/>
@@ -2450,9 +2414,11 @@
       <w:ind w:left="1920"/>
     </w:pPr>
   </w:style>
-  <w:style w:type="paragraph" w:styleId="Piedepgina">
+  <w:style w:type="paragraph" w:styleId="Footer">
     <w:name w:val="footer"/>
     <w:basedOn w:val="Normal"/>
+    <w:link w:val="FooterChar"/>
+    <w:uiPriority w:val="99"/>
     <w:pPr>
       <w:tabs>
         <w:tab w:val="center" w:pos="4819"/>
@@ -2460,11 +2426,11 @@
       </w:tabs>
     </w:pPr>
   </w:style>
-  <w:style w:type="character" w:styleId="Nmerodepgina">
+  <w:style w:type="character" w:styleId="PageNumber">
     <w:name w:val="page number"/>
-    <w:basedOn w:val="Fuentedeprrafopredeter"/>
-  </w:style>
-  <w:style w:type="paragraph" w:styleId="Encabezado">
+    <w:basedOn w:val="DefaultParagraphFont"/>
+  </w:style>
+  <w:style w:type="paragraph" w:styleId="Header">
     <w:name w:val="header"/>
     <w:basedOn w:val="Normal"/>
     <w:pPr>
@@ -2474,7 +2440,7 @@
       </w:tabs>
     </w:pPr>
   </w:style>
-  <w:style w:type="paragraph" w:styleId="Ttulo">
+  <w:style w:type="paragraph" w:styleId="Title">
     <w:name w:val="Title"/>
     <w:basedOn w:val="Normal"/>
     <w:qFormat/>
@@ -2490,7 +2456,7 @@
       <w:szCs w:val="28"/>
     </w:rPr>
   </w:style>
-  <w:style w:type="paragraph" w:styleId="Textosinformato">
+  <w:style w:type="paragraph" w:styleId="PlainText">
     <w:name w:val="Plain Text"/>
     <w:basedOn w:val="Normal"/>
     <w:rPr>
@@ -2499,7 +2465,7 @@
       <w:szCs w:val="20"/>
     </w:rPr>
   </w:style>
-  <w:style w:type="character" w:styleId="Hipervnculovisitado">
+  <w:style w:type="character" w:styleId="FollowedHyperlink">
     <w:name w:val="FollowedHyperlink"/>
     <w:rPr>
       <w:color w:val="800080"/>
@@ -2747,7 +2713,7 @@
       <w:spacing w:before="100" w:beforeAutospacing="1" w:after="100" w:afterAutospacing="1"/>
     </w:pPr>
   </w:style>
-  <w:style w:type="paragraph" w:styleId="Fecha">
+  <w:style w:type="paragraph" w:styleId="Date">
     <w:name w:val="Date"/>
     <w:basedOn w:val="Normal"/>
     <w:next w:val="Normal"/>
@@ -2755,7 +2721,7 @@
   </w:style>
   <w:style w:type="paragraph" w:customStyle="1" w:styleId="Style1">
     <w:name w:val="Style1"/>
-    <w:basedOn w:val="Ttulo3"/>
+    <w:basedOn w:val="Heading3"/>
     <w:autoRedefine/>
     <w:rsid w:val="00E405A1"/>
     <w:pPr>
@@ -2765,9 +2731,9 @@
       <w:rFonts w:ascii="Arial" w:hAnsi="Arial"/>
     </w:rPr>
   </w:style>
-  <w:style w:type="table" w:styleId="Tablaconcuadrcula">
+  <w:style w:type="table" w:styleId="TableGrid">
     <w:name w:val="Table Grid"/>
-    <w:basedOn w:val="Tablanormal"/>
+    <w:basedOn w:val="TableNormal"/>
     <w:rsid w:val="008A5436"/>
     <w:tblPr>
       <w:tblBorders>
@@ -2780,9 +2746,9 @@
       </w:tblBorders>
     </w:tblPr>
   </w:style>
-  <w:style w:type="character" w:customStyle="1" w:styleId="TextoindependienteCar">
-    <w:name w:val="Texto independiente Car"/>
-    <w:link w:val="Textoindependiente"/>
+  <w:style w:type="character" w:customStyle="1" w:styleId="BodyTextChar">
+    <w:name w:val="Body Text Char"/>
+    <w:link w:val="BodyText"/>
     <w:rsid w:val="00154C31"/>
     <w:rPr>
       <w:sz w:val="24"/>
@@ -2790,7 +2756,7 @@
       <w:lang w:val="fi-FI" w:eastAsia="en-US" w:bidi="ar-SA"/>
     </w:rPr>
   </w:style>
-  <w:style w:type="character" w:styleId="nfasis">
+  <w:style w:type="character" w:styleId="Emphasis">
     <w:name w:val="Emphasis"/>
     <w:qFormat/>
     <w:rsid w:val="00497E28"/>
@@ -2799,10 +2765,10 @@
       <w:iCs/>
     </w:rPr>
   </w:style>
-  <w:style w:type="paragraph" w:styleId="Textodeglobo">
+  <w:style w:type="paragraph" w:styleId="BalloonText">
     <w:name w:val="Balloon Text"/>
     <w:basedOn w:val="Normal"/>
-    <w:link w:val="TextodegloboCar"/>
+    <w:link w:val="BalloonTextChar"/>
     <w:rsid w:val="00E83372"/>
     <w:rPr>
       <w:rFonts w:ascii="Tahoma" w:hAnsi="Tahoma" w:cs="Tahoma"/>
@@ -2810,15 +2776,27 @@
       <w:szCs w:val="16"/>
     </w:rPr>
   </w:style>
-  <w:style w:type="character" w:customStyle="1" w:styleId="TextodegloboCar">
-    <w:name w:val="Texto de globo Car"/>
-    <w:link w:val="Textodeglobo"/>
+  <w:style w:type="character" w:customStyle="1" w:styleId="BalloonTextChar">
+    <w:name w:val="Balloon Text Char"/>
+    <w:link w:val="BalloonText"/>
     <w:rsid w:val="00E83372"/>
     <w:rPr>
       <w:rFonts w:ascii="Tahoma" w:hAnsi="Tahoma" w:cs="Tahoma"/>
       <w:sz w:val="16"/>
       <w:szCs w:val="16"/>
       <w:lang w:eastAsia="en-US"/>
+    </w:rPr>
+  </w:style>
+  <w:style w:type="character" w:customStyle="1" w:styleId="FooterChar">
+    <w:name w:val="Footer Char"/>
+    <w:basedOn w:val="DefaultParagraphFont"/>
+    <w:link w:val="Footer"/>
+    <w:uiPriority w:val="99"/>
+    <w:rsid w:val="00934E06"/>
+    <w:rPr>
+      <w:sz w:val="24"/>
+      <w:szCs w:val="24"/>
+      <w:lang w:val="fi-FI" w:eastAsia="en-US"/>
     </w:rPr>
   </w:style>
 </w:styles>
@@ -3120,24 +3098,6 @@
 </file>
 
 <file path=customXml/item1.xml><?xml version="1.0" encoding="utf-8"?>
-<p:properties xmlns:p="http://schemas.microsoft.com/office/2006/metadata/properties" xmlns:xsi="http://www.w3.org/2001/XMLSchema-instance" xmlns:pc="http://schemas.microsoft.com/office/infopath/2007/PartnerControls">
-  <documentManagement>
-    <PublishingExpirationDate xmlns="http://schemas.microsoft.com/sharepoint/v3" xsi:nil="true"/>
-    <PublishingStartDate xmlns="http://schemas.microsoft.com/sharepoint/v3" xsi:nil="true"/>
-  </documentManagement>
-</p:properties>
-</file>
-
-<file path=customXml/item2.xml><?xml version="1.0" encoding="utf-8"?>
-<?mso-contentType ?>
-<FormTemplates xmlns="http://schemas.microsoft.com/sharepoint/v3/contenttype/forms">
-  <Display>DocumentLibraryForm</Display>
-  <Edit>DocumentLibraryForm</Edit>
-  <New>DocumentLibraryForm</New>
-</FormTemplates>
-</file>
-
-<file path=customXml/item3.xml><?xml version="1.0" encoding="utf-8"?>
 <ct:contentTypeSchema xmlns:ct="http://schemas.microsoft.com/office/2006/metadata/contentType" xmlns:ma="http://schemas.microsoft.com/office/2006/metadata/properties/metaAttributes" ct:_="" ma:_="" ma:contentTypeName="Asiakirja" ma:contentTypeID="0x01010017418C401CCB2042A3A99A19F43F356D" ma:contentTypeVersion="1" ma:contentTypeDescription="Luo uusi asiakirja." ma:contentTypeScope="" ma:versionID="f4b075d3ca74a5dbaed73e767a156aa0">
   <xsd:schema xmlns:xsd="http://www.w3.org/2001/XMLSchema" xmlns:p="http://schemas.microsoft.com/office/2006/metadata/properties" xmlns:ns1="http://schemas.microsoft.com/sharepoint/v3" targetNamespace="http://schemas.microsoft.com/office/2006/metadata/properties" ma:root="true" ma:fieldsID="4340a008e99365d80b71206bae222996" ns1:_="">
     <xsd:import namespace="http://schemas.microsoft.com/sharepoint/v3"/>
@@ -3203,25 +3163,25 @@
 </ct:contentTypeSchema>
 </file>
 
-<file path=customXml/itemProps1.xml><?xml version="1.0" encoding="utf-8"?>
-<ds:datastoreItem xmlns:ds="http://schemas.openxmlformats.org/officeDocument/2006/customXml" ds:itemID="{FA8F0064-303C-446D-896E-46EEB9A79DC3}">
-  <ds:schemaRefs>
-    <ds:schemaRef ds:uri="http://schemas.microsoft.com/office/2006/metadata/properties"/>
-    <ds:schemaRef ds:uri="http://schemas.microsoft.com/office/infopath/2007/PartnerControls"/>
-    <ds:schemaRef ds:uri="http://schemas.microsoft.com/sharepoint/v3"/>
-  </ds:schemaRefs>
-</ds:datastoreItem>
+<file path=customXml/item2.xml><?xml version="1.0" encoding="utf-8"?>
+<?mso-contentType ?>
+<FormTemplates xmlns="http://schemas.microsoft.com/sharepoint/v3/contenttype/forms">
+  <Display>DocumentLibraryForm</Display>
+  <Edit>DocumentLibraryForm</Edit>
+  <New>DocumentLibraryForm</New>
+</FormTemplates>
 </file>
 
-<file path=customXml/itemProps2.xml><?xml version="1.0" encoding="utf-8"?>
-<ds:datastoreItem xmlns:ds="http://schemas.openxmlformats.org/officeDocument/2006/customXml" ds:itemID="{13FBD2FA-5696-460D-A278-9A302A0F72AE}">
-  <ds:schemaRefs>
-    <ds:schemaRef ds:uri="http://schemas.microsoft.com/sharepoint/v3/contenttype/forms"/>
-  </ds:schemaRefs>
-</ds:datastoreItem>
+<file path=customXml/item3.xml><?xml version="1.0" encoding="utf-8"?>
+<p:properties xmlns:p="http://schemas.microsoft.com/office/2006/metadata/properties" xmlns:xsi="http://www.w3.org/2001/XMLSchema-instance" xmlns:pc="http://schemas.microsoft.com/office/infopath/2007/PartnerControls">
+  <documentManagement>
+    <PublishingExpirationDate xmlns="http://schemas.microsoft.com/sharepoint/v3" xsi:nil="true"/>
+    <PublishingStartDate xmlns="http://schemas.microsoft.com/sharepoint/v3" xsi:nil="true"/>
+  </documentManagement>
+</p:properties>
 </file>
 
-<file path=customXml/itemProps3.xml><?xml version="1.0" encoding="utf-8"?>
+<file path=customXml/itemProps1.xml><?xml version="1.0" encoding="utf-8"?>
 <ds:datastoreItem xmlns:ds="http://schemas.openxmlformats.org/officeDocument/2006/customXml" ds:itemID="{B9A87442-5A7B-46FD-BD28-170CE9B7256F}">
   <ds:schemaRefs>
     <ds:schemaRef ds:uri="http://schemas.microsoft.com/office/2006/metadata/contentType"/>
@@ -3236,4 +3196,22 @@
     <ds:schemaRef ds:uri="http://schemas.microsoft.com/office/internal/2005/internalDocumentation"/>
   </ds:schemaRefs>
 </ds:datastoreItem>
+</file>
+
+<file path=customXml/itemProps2.xml><?xml version="1.0" encoding="utf-8"?>
+<ds:datastoreItem xmlns:ds="http://schemas.openxmlformats.org/officeDocument/2006/customXml" ds:itemID="{13FBD2FA-5696-460D-A278-9A302A0F72AE}">
+  <ds:schemaRefs>
+    <ds:schemaRef ds:uri="http://schemas.microsoft.com/sharepoint/v3/contenttype/forms"/>
+  </ds:schemaRefs>
+</ds:datastoreItem>
+</file>
+
+<file path=customXml/itemProps3.xml><?xml version="1.0" encoding="utf-8"?>
+<ds:datastoreItem xmlns:ds="http://schemas.openxmlformats.org/officeDocument/2006/customXml" ds:itemID="{FA8F0064-303C-446D-896E-46EEB9A79DC3}">
+  <ds:schemaRefs>
+    <ds:schemaRef ds:uri="http://schemas.microsoft.com/office/2006/metadata/properties"/>
+    <ds:schemaRef ds:uri="http://schemas.microsoft.com/office/infopath/2007/PartnerControls"/>
+    <ds:schemaRef ds:uri="http://schemas.microsoft.com/sharepoint/v3"/>
+  </ds:schemaRefs>
+</ds:datastoreItem>
 </file>
</xml_diff>

<commit_message>
Learning diary updated 14.9.2022
</commit_message>
<xml_diff>
--- a/SDS Learning Diary.docx
+++ b/SDS Learning Diary.docx
@@ -14,6 +14,7 @@
           <w:lang w:val="en-US"/>
         </w:rPr>
       </w:pPr>
+      <w:proofErr w:type="spellStart"/>
       <w:r>
         <w:rPr>
           <w:rFonts w:ascii="Times New Roman" w:hAnsi="Times New Roman" w:cs="Times New Roman"/>
@@ -22,13 +23,10 @@
           <w:szCs w:val="24"/>
           <w:lang w:val="en-US"/>
         </w:rPr>
-        <w:t>Lappeenrannan teknillinen yliopisto</w:t>
-      </w:r>
-    </w:p>
-    <w:p>
-      <w:pPr>
-        <w:pStyle w:val="Title"/>
-        <w:jc w:val="both"/>
+        <w:t>Lappeenrannan</w:t>
+      </w:r>
+      <w:proofErr w:type="spellEnd"/>
+      <w:r>
         <w:rPr>
           <w:rFonts w:ascii="Times New Roman" w:hAnsi="Times New Roman" w:cs="Times New Roman"/>
           <w:b w:val="0"/>
@@ -36,7 +34,9 @@
           <w:szCs w:val="24"/>
           <w:lang w:val="en-US"/>
         </w:rPr>
-      </w:pPr>
+        <w:t xml:space="preserve"> </w:t>
+      </w:r>
+      <w:proofErr w:type="spellStart"/>
       <w:r>
         <w:rPr>
           <w:rFonts w:ascii="Times New Roman" w:hAnsi="Times New Roman" w:cs="Times New Roman"/>
@@ -45,13 +45,10 @@
           <w:szCs w:val="24"/>
           <w:lang w:val="en-US"/>
         </w:rPr>
-        <w:t>School of Business and Management</w:t>
-      </w:r>
-    </w:p>
-    <w:p>
-      <w:pPr>
-        <w:pStyle w:val="Title"/>
-        <w:jc w:val="both"/>
+        <w:t>teknillinen</w:t>
+      </w:r>
+      <w:proofErr w:type="spellEnd"/>
+      <w:r>
         <w:rPr>
           <w:rFonts w:ascii="Times New Roman" w:hAnsi="Times New Roman" w:cs="Times New Roman"/>
           <w:b w:val="0"/>
@@ -59,6 +56,55 @@
           <w:szCs w:val="24"/>
           <w:lang w:val="en-US"/>
         </w:rPr>
+        <w:t xml:space="preserve"> </w:t>
+      </w:r>
+      <w:proofErr w:type="spellStart"/>
+      <w:r>
+        <w:rPr>
+          <w:rFonts w:ascii="Times New Roman" w:hAnsi="Times New Roman" w:cs="Times New Roman"/>
+          <w:b w:val="0"/>
+          <w:sz w:val="24"/>
+          <w:szCs w:val="24"/>
+          <w:lang w:val="en-US"/>
+        </w:rPr>
+        <w:t>yliopisto</w:t>
+      </w:r>
+      <w:proofErr w:type="spellEnd"/>
+    </w:p>
+    <w:p>
+      <w:pPr>
+        <w:pStyle w:val="Title"/>
+        <w:jc w:val="both"/>
+        <w:rPr>
+          <w:rFonts w:ascii="Times New Roman" w:hAnsi="Times New Roman" w:cs="Times New Roman"/>
+          <w:b w:val="0"/>
+          <w:sz w:val="24"/>
+          <w:szCs w:val="24"/>
+          <w:lang w:val="en-US"/>
+        </w:rPr>
+      </w:pPr>
+      <w:r>
+        <w:rPr>
+          <w:rFonts w:ascii="Times New Roman" w:hAnsi="Times New Roman" w:cs="Times New Roman"/>
+          <w:b w:val="0"/>
+          <w:sz w:val="24"/>
+          <w:szCs w:val="24"/>
+          <w:lang w:val="en-US"/>
+        </w:rPr>
+        <w:t>School of Business and Management</w:t>
+      </w:r>
+    </w:p>
+    <w:p>
+      <w:pPr>
+        <w:pStyle w:val="Title"/>
+        <w:jc w:val="both"/>
+        <w:rPr>
+          <w:rFonts w:ascii="Times New Roman" w:hAnsi="Times New Roman" w:cs="Times New Roman"/>
+          <w:b w:val="0"/>
+          <w:sz w:val="24"/>
+          <w:szCs w:val="24"/>
+          <w:lang w:val="en-US"/>
+        </w:rPr>
       </w:pPr>
     </w:p>
     <w:p>
@@ -200,8 +246,19 @@
           <w:szCs w:val="24"/>
           <w:lang w:val="en-US"/>
         </w:rPr>
-        <w:t>Gonzalo Ortega Carpintero</w:t>
-      </w:r>
+        <w:t xml:space="preserve">Gonzalo Ortega </w:t>
+      </w:r>
+      <w:proofErr w:type="spellStart"/>
+      <w:r>
+        <w:rPr>
+          <w:rFonts w:ascii="Times New Roman" w:hAnsi="Times New Roman" w:cs="Times New Roman"/>
+          <w:sz w:val="24"/>
+          <w:szCs w:val="24"/>
+          <w:lang w:val="en-US"/>
+        </w:rPr>
+        <w:t>Carpintero</w:t>
+      </w:r>
+      <w:proofErr w:type="spellEnd"/>
       <w:r>
         <w:rPr>
           <w:rFonts w:ascii="Times New Roman" w:hAnsi="Times New Roman" w:cs="Times New Roman"/>
@@ -439,8 +496,16 @@
         <w:rPr>
           <w:lang w:val="en-US"/>
         </w:rPr>
-        <w:t>, nmp</w:t>
-      </w:r>
+        <w:t xml:space="preserve">, </w:t>
+      </w:r>
+      <w:proofErr w:type="spellStart"/>
+      <w:r>
+        <w:rPr>
+          <w:lang w:val="en-US"/>
+        </w:rPr>
+        <w:t>nmp</w:t>
+      </w:r>
+      <w:proofErr w:type="spellEnd"/>
       <w:r>
         <w:rPr>
           <w:lang w:val="en-US"/>
@@ -457,7 +522,21 @@
         <w:rPr>
           <w:lang w:val="en-US"/>
         </w:rPr>
-        <w:t xml:space="preserve"> and a bit of the scss of the first part of the second</w:t>
+        <w:t xml:space="preserve"> and a bit of the </w:t>
+      </w:r>
+      <w:proofErr w:type="spellStart"/>
+      <w:r>
+        <w:rPr>
+          <w:lang w:val="en-US"/>
+        </w:rPr>
+        <w:t>scss</w:t>
+      </w:r>
+      <w:proofErr w:type="spellEnd"/>
+      <w:r>
+        <w:rPr>
+          <w:lang w:val="en-US"/>
+        </w:rPr>
+        <w:t xml:space="preserve"> of the first part of the second</w:t>
       </w:r>
       <w:r>
         <w:rPr>
@@ -510,7 +589,33 @@
         <w:rPr>
           <w:lang w:val="en-US"/>
         </w:rPr>
-        <w:t xml:space="preserve">I completed the second tutorial and implement all the basic html and scss from the home page. I added some icons from </w:t>
+        <w:t>I completed the second tutorial and implement</w:t>
+      </w:r>
+      <w:r>
+        <w:rPr>
+          <w:lang w:val="en-US"/>
+        </w:rPr>
+        <w:t>ed</w:t>
+      </w:r>
+      <w:r>
+        <w:rPr>
+          <w:lang w:val="en-US"/>
+        </w:rPr>
+        <w:t xml:space="preserve"> all the basic html and </w:t>
+      </w:r>
+      <w:proofErr w:type="spellStart"/>
+      <w:r>
+        <w:rPr>
+          <w:lang w:val="en-US"/>
+        </w:rPr>
+        <w:t>scss</w:t>
+      </w:r>
+      <w:proofErr w:type="spellEnd"/>
+      <w:r>
+        <w:rPr>
+          <w:lang w:val="en-US"/>
+        </w:rPr>
+        <w:t xml:space="preserve"> from the home page. I added some icons from </w:t>
       </w:r>
       <w:r>
         <w:rPr>
@@ -552,7 +657,35 @@
         <w:rPr>
           <w:lang w:val="en-US"/>
         </w:rPr>
-        <w:t xml:space="preserve">ned how to use mix-ins in scss and use them to make color transitions and to display a background image I got from Pixabay. Finally, I added this diary to my Git repository and made my </w:t>
+        <w:t xml:space="preserve">ned how to use mix-ins in </w:t>
+      </w:r>
+      <w:proofErr w:type="spellStart"/>
+      <w:r>
+        <w:rPr>
+          <w:lang w:val="en-US"/>
+        </w:rPr>
+        <w:t>scss</w:t>
+      </w:r>
+      <w:proofErr w:type="spellEnd"/>
+      <w:r>
+        <w:rPr>
+          <w:lang w:val="en-US"/>
+        </w:rPr>
+        <w:t xml:space="preserve"> and use them to make color transitions and to display a background image I got from </w:t>
+      </w:r>
+      <w:proofErr w:type="spellStart"/>
+      <w:r>
+        <w:rPr>
+          <w:lang w:val="en-US"/>
+        </w:rPr>
+        <w:t>Pixabay</w:t>
+      </w:r>
+      <w:proofErr w:type="spellEnd"/>
+      <w:r>
+        <w:rPr>
+          <w:lang w:val="en-US"/>
+        </w:rPr>
+        <w:t xml:space="preserve">. Finally, I added this diary to my Git repository and made my </w:t>
       </w:r>
       <w:r>
         <w:rPr>
@@ -599,7 +732,19 @@
         <w:rPr>
           <w:lang w:val="en-US"/>
         </w:rPr>
-        <w:t>I completed the third tutorial and implement the menu button, adding some animations to it with the help of Java Script. I learned to use Chrome</w:t>
+        <w:t>I completed the third tutorial and implement</w:t>
+      </w:r>
+      <w:r>
+        <w:rPr>
+          <w:lang w:val="en-US"/>
+        </w:rPr>
+        <w:t>ed</w:t>
+      </w:r>
+      <w:r>
+        <w:rPr>
+          <w:lang w:val="en-US"/>
+        </w:rPr>
+        <w:t xml:space="preserve"> the menu button, adding some animations to it with the help of Java Script. I learned to use Chrome</w:t>
       </w:r>
       <w:r>
         <w:rPr>
@@ -618,6 +763,82 @@
           <w:lang w:val="en-US"/>
         </w:rPr>
         <w:t xml:space="preserve"> and fix some problems I had with variable naming.</w:t>
+      </w:r>
+    </w:p>
+    <w:p>
+      <w:pPr>
+        <w:pStyle w:val="BodyText"/>
+        <w:rPr>
+          <w:lang w:val="en-US"/>
+        </w:rPr>
+      </w:pPr>
+    </w:p>
+    <w:p>
+      <w:pPr>
+        <w:pStyle w:val="BodyText"/>
+        <w:rPr>
+          <w:lang w:val="en-US"/>
+        </w:rPr>
+      </w:pPr>
+      <w:r>
+        <w:rPr>
+          <w:lang w:val="en-US"/>
+        </w:rPr>
+        <w:t>14.9.2022</w:t>
+      </w:r>
+    </w:p>
+    <w:p>
+      <w:pPr>
+        <w:pStyle w:val="BodyText"/>
+        <w:rPr>
+          <w:lang w:val="en-US"/>
+        </w:rPr>
+      </w:pPr>
+      <w:r>
+        <w:rPr>
+          <w:lang w:val="en-US"/>
+        </w:rPr>
+        <w:t>I completed the fourth tutorial and implemented</w:t>
+      </w:r>
+      <w:r>
+        <w:rPr>
+          <w:lang w:val="en-US"/>
+        </w:rPr>
+        <w:t xml:space="preserve"> the menu overlay with animated panels and branding information. I also learned to make the site responsive to the size of the window using mixings and the @content command to fill the functions in other files.</w:t>
+      </w:r>
+      <w:r>
+        <w:rPr>
+          <w:lang w:val="en-US"/>
+        </w:rPr>
+        <w:t xml:space="preserve"> I also completed the fifth tutorial, making a function to change text color depending on the background color and made the </w:t>
+      </w:r>
+      <w:r>
+        <w:rPr>
+          <w:i/>
+          <w:iCs/>
+          <w:lang w:val="en-US"/>
+        </w:rPr>
+        <w:t>About</w:t>
+      </w:r>
+      <w:r>
+        <w:rPr>
+          <w:lang w:val="en-US"/>
+        </w:rPr>
+        <w:t xml:space="preserve"> page using </w:t>
+      </w:r>
+      <w:proofErr w:type="spellStart"/>
+      <w:r>
+        <w:rPr>
+          <w:lang w:val="en-US"/>
+        </w:rPr>
+        <w:t>scss</w:t>
+      </w:r>
+      <w:proofErr w:type="spellEnd"/>
+      <w:r>
+        <w:rPr>
+          <w:lang w:val="en-US"/>
+        </w:rPr>
+        <w:t xml:space="preserve"> grid template areas.</w:t>
       </w:r>
     </w:p>
     <w:sectPr>

</xml_diff>

<commit_message>
Learning diary updated 16.9.2022
</commit_message>
<xml_diff>
--- a/SDS Learning Diary.docx
+++ b/SDS Learning Diary.docx
@@ -839,6 +839,144 @@
           <w:lang w:val="en-US"/>
         </w:rPr>
         <w:t xml:space="preserve"> grid template areas.</w:t>
+      </w:r>
+    </w:p>
+    <w:p>
+      <w:pPr>
+        <w:pStyle w:val="BodyText"/>
+        <w:rPr>
+          <w:lang w:val="en-US"/>
+        </w:rPr>
+      </w:pPr>
+    </w:p>
+    <w:p>
+      <w:pPr>
+        <w:rPr>
+          <w:lang w:val="en-US"/>
+        </w:rPr>
+      </w:pPr>
+      <w:r>
+        <w:rPr>
+          <w:lang w:val="en-US"/>
+        </w:rPr>
+        <w:br w:type="page"/>
+      </w:r>
+    </w:p>
+    <w:p>
+      <w:pPr>
+        <w:pStyle w:val="BodyText"/>
+        <w:rPr>
+          <w:lang w:val="en-US"/>
+        </w:rPr>
+      </w:pPr>
+      <w:r>
+        <w:rPr>
+          <w:lang w:val="en-US"/>
+        </w:rPr>
+        <w:lastRenderedPageBreak/>
+        <w:t>16.9.2022</w:t>
+      </w:r>
+    </w:p>
+    <w:p>
+      <w:pPr>
+        <w:pStyle w:val="BodyText"/>
+        <w:rPr>
+          <w:lang w:val="en-US"/>
+        </w:rPr>
+      </w:pPr>
+      <w:r>
+        <w:rPr>
+          <w:lang w:val="en-US"/>
+        </w:rPr>
+        <w:t>I completed the sixth tutorial</w:t>
+      </w:r>
+      <w:r>
+        <w:rPr>
+          <w:lang w:val="en-US"/>
+        </w:rPr>
+        <w:t xml:space="preserve"> and make the last two pages left, about my work and how to contact me. I used the </w:t>
+      </w:r>
+      <w:proofErr w:type="spellStart"/>
+      <w:r>
+        <w:rPr>
+          <w:lang w:val="en-US"/>
+        </w:rPr>
+        <w:t>css</w:t>
+      </w:r>
+      <w:proofErr w:type="spellEnd"/>
+      <w:r>
+        <w:rPr>
+          <w:lang w:val="en-US"/>
+        </w:rPr>
+        <w:t xml:space="preserve"> grid template columns and flex boxes and learned how to use inheritance in </w:t>
+      </w:r>
+      <w:proofErr w:type="spellStart"/>
+      <w:r>
+        <w:rPr>
+          <w:lang w:val="en-US"/>
+        </w:rPr>
+        <w:t>css</w:t>
+      </w:r>
+      <w:proofErr w:type="spellEnd"/>
+      <w:r>
+        <w:rPr>
+          <w:lang w:val="en-US"/>
+        </w:rPr>
+        <w:t xml:space="preserve"> and use it to make two kinds of different buttons. </w:t>
+      </w:r>
+      <w:r>
+        <w:rPr>
+          <w:lang w:val="en-US"/>
+        </w:rPr>
+        <w:t xml:space="preserve">I also changed the images used in the tutorial for the </w:t>
+      </w:r>
+      <w:r>
+        <w:rPr>
+          <w:i/>
+          <w:iCs/>
+          <w:lang w:val="en-US"/>
+        </w:rPr>
+        <w:t>work</w:t>
+      </w:r>
+      <w:r>
+        <w:rPr>
+          <w:lang w:val="en-US"/>
+        </w:rPr>
+        <w:t xml:space="preserve"> page by links to some games I made in the past. </w:t>
+      </w:r>
+      <w:r>
+        <w:rPr>
+          <w:lang w:val="en-US"/>
+        </w:rPr>
+        <w:t xml:space="preserve">Finally, I completed the last tutorial of the series and deployed my web page in </w:t>
+      </w:r>
+      <w:proofErr w:type="spellStart"/>
+      <w:r>
+        <w:rPr>
+          <w:lang w:val="en-US"/>
+        </w:rPr>
+        <w:t>Github</w:t>
+      </w:r>
+      <w:proofErr w:type="spellEnd"/>
+      <w:r>
+        <w:rPr>
+          <w:lang w:val="en-US"/>
+        </w:rPr>
+        <w:t xml:space="preserve"> pages. I at first had some trouble with some extra folders in my repository and implementing the </w:t>
+      </w:r>
+      <w:proofErr w:type="spellStart"/>
+      <w:r>
+        <w:rPr>
+          <w:lang w:val="en-US"/>
+        </w:rPr>
+        <w:t>npm</w:t>
+      </w:r>
+      <w:proofErr w:type="spellEnd"/>
+      <w:r>
+        <w:rPr>
+          <w:lang w:val="en-US"/>
+        </w:rPr>
+        <w:t xml:space="preserve"> script, but I finally got it all right.</w:t>
       </w:r>
     </w:p>
     <w:sectPr>
@@ -3319,6 +3457,24 @@
 </file>
 
 <file path=customXml/item1.xml><?xml version="1.0" encoding="utf-8"?>
+<p:properties xmlns:p="http://schemas.microsoft.com/office/2006/metadata/properties" xmlns:xsi="http://www.w3.org/2001/XMLSchema-instance" xmlns:pc="http://schemas.microsoft.com/office/infopath/2007/PartnerControls">
+  <documentManagement>
+    <PublishingExpirationDate xmlns="http://schemas.microsoft.com/sharepoint/v3" xsi:nil="true"/>
+    <PublishingStartDate xmlns="http://schemas.microsoft.com/sharepoint/v3" xsi:nil="true"/>
+  </documentManagement>
+</p:properties>
+</file>
+
+<file path=customXml/item2.xml><?xml version="1.0" encoding="utf-8"?>
+<?mso-contentType ?>
+<FormTemplates xmlns="http://schemas.microsoft.com/sharepoint/v3/contenttype/forms">
+  <Display>DocumentLibraryForm</Display>
+  <Edit>DocumentLibraryForm</Edit>
+  <New>DocumentLibraryForm</New>
+</FormTemplates>
+</file>
+
+<file path=customXml/item3.xml><?xml version="1.0" encoding="utf-8"?>
 <ct:contentTypeSchema xmlns:ct="http://schemas.microsoft.com/office/2006/metadata/contentType" xmlns:ma="http://schemas.microsoft.com/office/2006/metadata/properties/metaAttributes" ct:_="" ma:_="" ma:contentTypeName="Asiakirja" ma:contentTypeID="0x01010017418C401CCB2042A3A99A19F43F356D" ma:contentTypeVersion="1" ma:contentTypeDescription="Luo uusi asiakirja." ma:contentTypeScope="" ma:versionID="f4b075d3ca74a5dbaed73e767a156aa0">
   <xsd:schema xmlns:xsd="http://www.w3.org/2001/XMLSchema" xmlns:p="http://schemas.microsoft.com/office/2006/metadata/properties" xmlns:ns1="http://schemas.microsoft.com/sharepoint/v3" targetNamespace="http://schemas.microsoft.com/office/2006/metadata/properties" ma:root="true" ma:fieldsID="4340a008e99365d80b71206bae222996" ns1:_="">
     <xsd:import namespace="http://schemas.microsoft.com/sharepoint/v3"/>
@@ -3384,25 +3540,25 @@
 </ct:contentTypeSchema>
 </file>
 
-<file path=customXml/item2.xml><?xml version="1.0" encoding="utf-8"?>
-<?mso-contentType ?>
-<FormTemplates xmlns="http://schemas.microsoft.com/sharepoint/v3/contenttype/forms">
-  <Display>DocumentLibraryForm</Display>
-  <Edit>DocumentLibraryForm</Edit>
-  <New>DocumentLibraryForm</New>
-</FormTemplates>
+<file path=customXml/itemProps1.xml><?xml version="1.0" encoding="utf-8"?>
+<ds:datastoreItem xmlns:ds="http://schemas.openxmlformats.org/officeDocument/2006/customXml" ds:itemID="{FA8F0064-303C-446D-896E-46EEB9A79DC3}">
+  <ds:schemaRefs>
+    <ds:schemaRef ds:uri="http://schemas.microsoft.com/office/2006/metadata/properties"/>
+    <ds:schemaRef ds:uri="http://schemas.microsoft.com/office/infopath/2007/PartnerControls"/>
+    <ds:schemaRef ds:uri="http://schemas.microsoft.com/sharepoint/v3"/>
+  </ds:schemaRefs>
+</ds:datastoreItem>
 </file>
 
-<file path=customXml/item3.xml><?xml version="1.0" encoding="utf-8"?>
-<p:properties xmlns:p="http://schemas.microsoft.com/office/2006/metadata/properties" xmlns:xsi="http://www.w3.org/2001/XMLSchema-instance" xmlns:pc="http://schemas.microsoft.com/office/infopath/2007/PartnerControls">
-  <documentManagement>
-    <PublishingExpirationDate xmlns="http://schemas.microsoft.com/sharepoint/v3" xsi:nil="true"/>
-    <PublishingStartDate xmlns="http://schemas.microsoft.com/sharepoint/v3" xsi:nil="true"/>
-  </documentManagement>
-</p:properties>
+<file path=customXml/itemProps2.xml><?xml version="1.0" encoding="utf-8"?>
+<ds:datastoreItem xmlns:ds="http://schemas.openxmlformats.org/officeDocument/2006/customXml" ds:itemID="{13FBD2FA-5696-460D-A278-9A302A0F72AE}">
+  <ds:schemaRefs>
+    <ds:schemaRef ds:uri="http://schemas.microsoft.com/sharepoint/v3/contenttype/forms"/>
+  </ds:schemaRefs>
+</ds:datastoreItem>
 </file>
 
-<file path=customXml/itemProps1.xml><?xml version="1.0" encoding="utf-8"?>
+<file path=customXml/itemProps3.xml><?xml version="1.0" encoding="utf-8"?>
 <ds:datastoreItem xmlns:ds="http://schemas.openxmlformats.org/officeDocument/2006/customXml" ds:itemID="{B9A87442-5A7B-46FD-BD28-170CE9B7256F}">
   <ds:schemaRefs>
     <ds:schemaRef ds:uri="http://schemas.microsoft.com/office/2006/metadata/contentType"/>
@@ -3417,22 +3573,4 @@
     <ds:schemaRef ds:uri="http://schemas.microsoft.com/office/internal/2005/internalDocumentation"/>
   </ds:schemaRefs>
 </ds:datastoreItem>
-</file>
-
-<file path=customXml/itemProps2.xml><?xml version="1.0" encoding="utf-8"?>
-<ds:datastoreItem xmlns:ds="http://schemas.openxmlformats.org/officeDocument/2006/customXml" ds:itemID="{13FBD2FA-5696-460D-A278-9A302A0F72AE}">
-  <ds:schemaRefs>
-    <ds:schemaRef ds:uri="http://schemas.microsoft.com/sharepoint/v3/contenttype/forms"/>
-  </ds:schemaRefs>
-</ds:datastoreItem>
-</file>
-
-<file path=customXml/itemProps3.xml><?xml version="1.0" encoding="utf-8"?>
-<ds:datastoreItem xmlns:ds="http://schemas.openxmlformats.org/officeDocument/2006/customXml" ds:itemID="{FA8F0064-303C-446D-896E-46EEB9A79DC3}">
-  <ds:schemaRefs>
-    <ds:schemaRef ds:uri="http://schemas.microsoft.com/office/2006/metadata/properties"/>
-    <ds:schemaRef ds:uri="http://schemas.microsoft.com/office/infopath/2007/PartnerControls"/>
-    <ds:schemaRef ds:uri="http://schemas.microsoft.com/sharepoint/v3"/>
-  </ds:schemaRefs>
-</ds:datastoreItem>
 </file>
</xml_diff>

<commit_message>
Learning diary updated 27.10.2022 - Exported diary to PDF. - Added file with video of the page. - Fixed bio text. - Fixed some size problems with the contact page.
</commit_message>
<xml_diff>
--- a/SDS Learning Diary.docx
+++ b/SDS Learning Diary.docx
@@ -246,19 +246,8 @@
           <w:szCs w:val="24"/>
           <w:lang w:val="en-US"/>
         </w:rPr>
-        <w:t xml:space="preserve">Gonzalo Ortega </w:t>
-      </w:r>
-      <w:proofErr w:type="spellStart"/>
-      <w:r>
-        <w:rPr>
-          <w:rFonts w:ascii="Times New Roman" w:hAnsi="Times New Roman" w:cs="Times New Roman"/>
-          <w:sz w:val="24"/>
-          <w:szCs w:val="24"/>
-          <w:lang w:val="en-US"/>
-        </w:rPr>
-        <w:t>Carpintero</w:t>
-      </w:r>
-      <w:proofErr w:type="spellEnd"/>
+        <w:t>Gonzalo Ortega Carpintero</w:t>
+      </w:r>
       <w:r>
         <w:rPr>
           <w:rFonts w:ascii="Times New Roman" w:hAnsi="Times New Roman" w:cs="Times New Roman"/>
@@ -978,6 +967,74 @@
         </w:rPr>
         <w:t xml:space="preserve"> script, but I finally got it all right.</w:t>
       </w:r>
+    </w:p>
+    <w:p>
+      <w:pPr>
+        <w:pStyle w:val="BodyText"/>
+        <w:rPr>
+          <w:lang w:val="en-US"/>
+        </w:rPr>
+      </w:pPr>
+    </w:p>
+    <w:p>
+      <w:pPr>
+        <w:pStyle w:val="BodyText"/>
+        <w:rPr>
+          <w:lang w:val="en-US"/>
+        </w:rPr>
+      </w:pPr>
+      <w:r>
+        <w:rPr>
+          <w:lang w:val="en-US"/>
+        </w:rPr>
+        <w:t>27</w:t>
+      </w:r>
+      <w:r>
+        <w:rPr>
+          <w:lang w:val="en-US"/>
+        </w:rPr>
+        <w:t>.</w:t>
+      </w:r>
+      <w:r>
+        <w:rPr>
+          <w:lang w:val="en-US"/>
+        </w:rPr>
+        <w:t>10</w:t>
+      </w:r>
+      <w:r>
+        <w:rPr>
+          <w:lang w:val="en-US"/>
+        </w:rPr>
+        <w:t>.2022</w:t>
+      </w:r>
+    </w:p>
+    <w:p>
+      <w:pPr>
+        <w:pStyle w:val="BodyText"/>
+        <w:rPr>
+          <w:lang w:val="en-US"/>
+        </w:rPr>
+      </w:pPr>
+      <w:r>
+        <w:rPr>
+          <w:lang w:val="en-US"/>
+        </w:rPr>
+        <w:t xml:space="preserve">I </w:t>
+      </w:r>
+      <w:r>
+        <w:rPr>
+          <w:lang w:val="en-US"/>
+        </w:rPr>
+        <w:t>make the final changes to the website adding new colors and images. I also fixed some problems with the display and the footer. I recorded the video showing how the page works and concluded this learning diary. Then, I uploaded everything to the repository,</w:t>
+      </w:r>
+    </w:p>
+    <w:p>
+      <w:pPr>
+        <w:pStyle w:val="BodyText"/>
+        <w:rPr>
+          <w:lang w:val="en-US"/>
+        </w:rPr>
+      </w:pPr>
     </w:p>
     <w:sectPr>
       <w:headerReference w:type="default" r:id="rId10"/>
@@ -3457,24 +3514,6 @@
 </file>
 
 <file path=customXml/item1.xml><?xml version="1.0" encoding="utf-8"?>
-<p:properties xmlns:p="http://schemas.microsoft.com/office/2006/metadata/properties" xmlns:xsi="http://www.w3.org/2001/XMLSchema-instance" xmlns:pc="http://schemas.microsoft.com/office/infopath/2007/PartnerControls">
-  <documentManagement>
-    <PublishingExpirationDate xmlns="http://schemas.microsoft.com/sharepoint/v3" xsi:nil="true"/>
-    <PublishingStartDate xmlns="http://schemas.microsoft.com/sharepoint/v3" xsi:nil="true"/>
-  </documentManagement>
-</p:properties>
-</file>
-
-<file path=customXml/item2.xml><?xml version="1.0" encoding="utf-8"?>
-<?mso-contentType ?>
-<FormTemplates xmlns="http://schemas.microsoft.com/sharepoint/v3/contenttype/forms">
-  <Display>DocumentLibraryForm</Display>
-  <Edit>DocumentLibraryForm</Edit>
-  <New>DocumentLibraryForm</New>
-</FormTemplates>
-</file>
-
-<file path=customXml/item3.xml><?xml version="1.0" encoding="utf-8"?>
 <ct:contentTypeSchema xmlns:ct="http://schemas.microsoft.com/office/2006/metadata/contentType" xmlns:ma="http://schemas.microsoft.com/office/2006/metadata/properties/metaAttributes" ct:_="" ma:_="" ma:contentTypeName="Asiakirja" ma:contentTypeID="0x01010017418C401CCB2042A3A99A19F43F356D" ma:contentTypeVersion="1" ma:contentTypeDescription="Luo uusi asiakirja." ma:contentTypeScope="" ma:versionID="f4b075d3ca74a5dbaed73e767a156aa0">
   <xsd:schema xmlns:xsd="http://www.w3.org/2001/XMLSchema" xmlns:p="http://schemas.microsoft.com/office/2006/metadata/properties" xmlns:ns1="http://schemas.microsoft.com/sharepoint/v3" targetNamespace="http://schemas.microsoft.com/office/2006/metadata/properties" ma:root="true" ma:fieldsID="4340a008e99365d80b71206bae222996" ns1:_="">
     <xsd:import namespace="http://schemas.microsoft.com/sharepoint/v3"/>
@@ -3540,25 +3579,25 @@
 </ct:contentTypeSchema>
 </file>
 
-<file path=customXml/itemProps1.xml><?xml version="1.0" encoding="utf-8"?>
-<ds:datastoreItem xmlns:ds="http://schemas.openxmlformats.org/officeDocument/2006/customXml" ds:itemID="{FA8F0064-303C-446D-896E-46EEB9A79DC3}">
-  <ds:schemaRefs>
-    <ds:schemaRef ds:uri="http://schemas.microsoft.com/office/2006/metadata/properties"/>
-    <ds:schemaRef ds:uri="http://schemas.microsoft.com/office/infopath/2007/PartnerControls"/>
-    <ds:schemaRef ds:uri="http://schemas.microsoft.com/sharepoint/v3"/>
-  </ds:schemaRefs>
-</ds:datastoreItem>
+<file path=customXml/item2.xml><?xml version="1.0" encoding="utf-8"?>
+<?mso-contentType ?>
+<FormTemplates xmlns="http://schemas.microsoft.com/sharepoint/v3/contenttype/forms">
+  <Display>DocumentLibraryForm</Display>
+  <Edit>DocumentLibraryForm</Edit>
+  <New>DocumentLibraryForm</New>
+</FormTemplates>
 </file>
 
-<file path=customXml/itemProps2.xml><?xml version="1.0" encoding="utf-8"?>
-<ds:datastoreItem xmlns:ds="http://schemas.openxmlformats.org/officeDocument/2006/customXml" ds:itemID="{13FBD2FA-5696-460D-A278-9A302A0F72AE}">
-  <ds:schemaRefs>
-    <ds:schemaRef ds:uri="http://schemas.microsoft.com/sharepoint/v3/contenttype/forms"/>
-  </ds:schemaRefs>
-</ds:datastoreItem>
+<file path=customXml/item3.xml><?xml version="1.0" encoding="utf-8"?>
+<p:properties xmlns:p="http://schemas.microsoft.com/office/2006/metadata/properties" xmlns:xsi="http://www.w3.org/2001/XMLSchema-instance" xmlns:pc="http://schemas.microsoft.com/office/infopath/2007/PartnerControls">
+  <documentManagement>
+    <PublishingExpirationDate xmlns="http://schemas.microsoft.com/sharepoint/v3" xsi:nil="true"/>
+    <PublishingStartDate xmlns="http://schemas.microsoft.com/sharepoint/v3" xsi:nil="true"/>
+  </documentManagement>
+</p:properties>
 </file>
 
-<file path=customXml/itemProps3.xml><?xml version="1.0" encoding="utf-8"?>
+<file path=customXml/itemProps1.xml><?xml version="1.0" encoding="utf-8"?>
 <ds:datastoreItem xmlns:ds="http://schemas.openxmlformats.org/officeDocument/2006/customXml" ds:itemID="{B9A87442-5A7B-46FD-BD28-170CE9B7256F}">
   <ds:schemaRefs>
     <ds:schemaRef ds:uri="http://schemas.microsoft.com/office/2006/metadata/contentType"/>
@@ -3573,4 +3612,22 @@
     <ds:schemaRef ds:uri="http://schemas.microsoft.com/office/internal/2005/internalDocumentation"/>
   </ds:schemaRefs>
 </ds:datastoreItem>
+</file>
+
+<file path=customXml/itemProps2.xml><?xml version="1.0" encoding="utf-8"?>
+<ds:datastoreItem xmlns:ds="http://schemas.openxmlformats.org/officeDocument/2006/customXml" ds:itemID="{13FBD2FA-5696-460D-A278-9A302A0F72AE}">
+  <ds:schemaRefs>
+    <ds:schemaRef ds:uri="http://schemas.microsoft.com/sharepoint/v3/contenttype/forms"/>
+  </ds:schemaRefs>
+</ds:datastoreItem>
+</file>
+
+<file path=customXml/itemProps3.xml><?xml version="1.0" encoding="utf-8"?>
+<ds:datastoreItem xmlns:ds="http://schemas.openxmlformats.org/officeDocument/2006/customXml" ds:itemID="{FA8F0064-303C-446D-896E-46EEB9A79DC3}">
+  <ds:schemaRefs>
+    <ds:schemaRef ds:uri="http://schemas.microsoft.com/office/2006/metadata/properties"/>
+    <ds:schemaRef ds:uri="http://schemas.microsoft.com/office/infopath/2007/PartnerControls"/>
+    <ds:schemaRef ds:uri="http://schemas.microsoft.com/sharepoint/v3"/>
+  </ds:schemaRefs>
+</ds:datastoreItem>
 </file>
</xml_diff>